<commit_message>
Took notes with parry
</commit_message>
<xml_diff>
--- a/Documents/Parry Meeting Notes.docx
+++ b/Documents/Parry Meeting Notes.docx
@@ -45,6 +45,612 @@
           <w:szCs w:val="24"/>
         </w:rPr>
       </w:pPr>
+      <w:r>
+        <w:rPr>
+          <w:rFonts w:ascii="Times New Roman" w:hAnsi="Times New Roman" w:cs="Times New Roman"/>
+          <w:sz w:val="24"/>
+          <w:szCs w:val="24"/>
+        </w:rPr>
+        <w:t>Feature Definition discussion</w:t>
+      </w:r>
+    </w:p>
+    <w:p>
+      <w:pPr>
+        <w:rPr>
+          <w:rFonts w:ascii="Times New Roman" w:hAnsi="Times New Roman" w:cs="Times New Roman"/>
+          <w:sz w:val="24"/>
+          <w:szCs w:val="24"/>
+        </w:rPr>
+      </w:pPr>
+      <w:r>
+        <w:rPr>
+          <w:rFonts w:ascii="Times New Roman" w:hAnsi="Times New Roman" w:cs="Times New Roman"/>
+          <w:sz w:val="24"/>
+          <w:szCs w:val="24"/>
+        </w:rPr>
+        <w:t xml:space="preserve">Questionnaire </w:t>
+      </w:r>
+    </w:p>
+    <w:p>
+      <w:pPr>
+        <w:pStyle w:val="ListParagraph"/>
+        <w:numPr>
+          <w:ilvl w:val="0"/>
+          <w:numId w:val="1"/>
+        </w:numPr>
+        <w:rPr>
+          <w:rFonts w:ascii="Times New Roman" w:hAnsi="Times New Roman" w:cs="Times New Roman"/>
+          <w:sz w:val="24"/>
+          <w:szCs w:val="24"/>
+        </w:rPr>
+      </w:pPr>
+      <w:r>
+        <w:rPr>
+          <w:rFonts w:ascii="Times New Roman" w:hAnsi="Times New Roman" w:cs="Times New Roman"/>
+          <w:sz w:val="24"/>
+          <w:szCs w:val="24"/>
+        </w:rPr>
+        <w:t>Try to cut out options that are not just negative, cut out disputes</w:t>
+      </w:r>
+    </w:p>
+    <w:p>
+      <w:pPr>
+        <w:pStyle w:val="ListParagraph"/>
+        <w:numPr>
+          <w:ilvl w:val="0"/>
+          <w:numId w:val="1"/>
+        </w:numPr>
+        <w:rPr>
+          <w:rFonts w:ascii="Times New Roman" w:hAnsi="Times New Roman" w:cs="Times New Roman"/>
+          <w:sz w:val="24"/>
+          <w:szCs w:val="24"/>
+        </w:rPr>
+      </w:pPr>
+      <w:r>
+        <w:rPr>
+          <w:rFonts w:ascii="Times New Roman" w:hAnsi="Times New Roman" w:cs="Times New Roman"/>
+          <w:sz w:val="24"/>
+          <w:szCs w:val="24"/>
+        </w:rPr>
+        <w:t>Property manager rating (Better option)</w:t>
+      </w:r>
+    </w:p>
+    <w:p>
+      <w:pPr>
+        <w:pStyle w:val="ListParagraph"/>
+        <w:numPr>
+          <w:ilvl w:val="0"/>
+          <w:numId w:val="1"/>
+        </w:numPr>
+        <w:rPr>
+          <w:rFonts w:ascii="Times New Roman" w:hAnsi="Times New Roman" w:cs="Times New Roman"/>
+          <w:sz w:val="24"/>
+          <w:szCs w:val="24"/>
+        </w:rPr>
+      </w:pPr>
+      <w:r>
+        <w:rPr>
+          <w:rFonts w:ascii="Times New Roman" w:hAnsi="Times New Roman" w:cs="Times New Roman"/>
+          <w:sz w:val="24"/>
+          <w:szCs w:val="24"/>
+        </w:rPr>
+        <w:t>Upvote/Downvote for the String review made by the user</w:t>
+      </w:r>
+    </w:p>
+    <w:p>
+      <w:pPr>
+        <w:pStyle w:val="ListParagraph"/>
+        <w:numPr>
+          <w:ilvl w:val="1"/>
+          <w:numId w:val="1"/>
+        </w:numPr>
+        <w:rPr>
+          <w:rFonts w:ascii="Times New Roman" w:hAnsi="Times New Roman" w:cs="Times New Roman"/>
+          <w:sz w:val="24"/>
+          <w:szCs w:val="24"/>
+        </w:rPr>
+      </w:pPr>
+      <w:r>
+        <w:rPr>
+          <w:rFonts w:ascii="Times New Roman" w:hAnsi="Times New Roman" w:cs="Times New Roman"/>
+          <w:sz w:val="24"/>
+          <w:szCs w:val="24"/>
+        </w:rPr>
+        <w:t>What this helpful!</w:t>
+      </w:r>
+    </w:p>
+    <w:p>
+      <w:pPr>
+        <w:pStyle w:val="ListParagraph"/>
+        <w:numPr>
+          <w:ilvl w:val="1"/>
+          <w:numId w:val="1"/>
+        </w:numPr>
+        <w:rPr>
+          <w:rFonts w:ascii="Times New Roman" w:hAnsi="Times New Roman" w:cs="Times New Roman"/>
+          <w:sz w:val="24"/>
+          <w:szCs w:val="24"/>
+        </w:rPr>
+      </w:pPr>
+      <w:r>
+        <w:rPr>
+          <w:rFonts w:ascii="Times New Roman" w:hAnsi="Times New Roman" w:cs="Times New Roman"/>
+          <w:sz w:val="24"/>
+          <w:szCs w:val="24"/>
+        </w:rPr>
+        <w:t>Organized by the amount of upvotes</w:t>
+      </w:r>
+    </w:p>
+    <w:p>
+      <w:pPr>
+        <w:pStyle w:val="ListParagraph"/>
+        <w:numPr>
+          <w:ilvl w:val="1"/>
+          <w:numId w:val="1"/>
+        </w:numPr>
+        <w:rPr>
+          <w:rFonts w:ascii="Times New Roman" w:hAnsi="Times New Roman" w:cs="Times New Roman"/>
+          <w:sz w:val="24"/>
+          <w:szCs w:val="24"/>
+        </w:rPr>
+      </w:pPr>
+      <w:r>
+        <w:rPr>
+          <w:rFonts w:ascii="Times New Roman" w:hAnsi="Times New Roman" w:cs="Times New Roman"/>
+          <w:sz w:val="24"/>
+          <w:szCs w:val="24"/>
+        </w:rPr>
+        <w:t xml:space="preserve">Up and downvote </w:t>
+      </w:r>
+    </w:p>
+    <w:p>
+      <w:pPr>
+        <w:pStyle w:val="ListParagraph"/>
+        <w:numPr>
+          <w:ilvl w:val="0"/>
+          <w:numId w:val="1"/>
+        </w:numPr>
+        <w:rPr>
+          <w:rFonts w:ascii="Times New Roman" w:hAnsi="Times New Roman" w:cs="Times New Roman"/>
+          <w:sz w:val="24"/>
+          <w:szCs w:val="24"/>
+        </w:rPr>
+      </w:pPr>
+      <w:r>
+        <w:rPr>
+          <w:rFonts w:ascii="Times New Roman" w:hAnsi="Times New Roman" w:cs="Times New Roman"/>
+          <w:sz w:val="24"/>
+          <w:szCs w:val="24"/>
+        </w:rPr>
+        <w:t xml:space="preserve">Can we sort </w:t>
+      </w:r>
+      <w:proofErr w:type="spellStart"/>
+      <w:r>
+        <w:rPr>
+          <w:rFonts w:ascii="Times New Roman" w:hAnsi="Times New Roman" w:cs="Times New Roman"/>
+          <w:sz w:val="24"/>
+          <w:szCs w:val="24"/>
+        </w:rPr>
+        <w:t>a users</w:t>
+      </w:r>
+      <w:proofErr w:type="spellEnd"/>
+      <w:r>
+        <w:rPr>
+          <w:rFonts w:ascii="Times New Roman" w:hAnsi="Times New Roman" w:cs="Times New Roman"/>
+          <w:sz w:val="24"/>
+          <w:szCs w:val="24"/>
+        </w:rPr>
+        <w:t xml:space="preserve"> reviews like reedit</w:t>
+      </w:r>
+    </w:p>
+    <w:p>
+      <w:pPr>
+        <w:pStyle w:val="ListParagraph"/>
+        <w:numPr>
+          <w:ilvl w:val="0"/>
+          <w:numId w:val="1"/>
+        </w:numPr>
+        <w:rPr>
+          <w:rFonts w:ascii="Times New Roman" w:hAnsi="Times New Roman" w:cs="Times New Roman"/>
+          <w:sz w:val="24"/>
+          <w:szCs w:val="24"/>
+        </w:rPr>
+      </w:pPr>
+      <w:r>
+        <w:rPr>
+          <w:rFonts w:ascii="Times New Roman" w:hAnsi="Times New Roman" w:cs="Times New Roman"/>
+          <w:sz w:val="24"/>
+          <w:szCs w:val="24"/>
+        </w:rPr>
+        <w:t>Can we verify users if they live at the place</w:t>
+      </w:r>
+    </w:p>
+    <w:p>
+      <w:pPr>
+        <w:pStyle w:val="ListParagraph"/>
+        <w:numPr>
+          <w:ilvl w:val="1"/>
+          <w:numId w:val="1"/>
+        </w:numPr>
+        <w:rPr>
+          <w:rFonts w:ascii="Times New Roman" w:hAnsi="Times New Roman" w:cs="Times New Roman"/>
+          <w:sz w:val="24"/>
+          <w:szCs w:val="24"/>
+        </w:rPr>
+      </w:pPr>
+      <w:r>
+        <w:rPr>
+          <w:rFonts w:ascii="Times New Roman" w:hAnsi="Times New Roman" w:cs="Times New Roman"/>
+          <w:sz w:val="24"/>
+          <w:szCs w:val="24"/>
+        </w:rPr>
+        <w:t>Look up students on the ASU page</w:t>
+      </w:r>
+    </w:p>
+    <w:p>
+      <w:pPr>
+        <w:pStyle w:val="ListParagraph"/>
+        <w:numPr>
+          <w:ilvl w:val="1"/>
+          <w:numId w:val="1"/>
+        </w:numPr>
+        <w:rPr>
+          <w:rFonts w:ascii="Times New Roman" w:hAnsi="Times New Roman" w:cs="Times New Roman"/>
+          <w:sz w:val="24"/>
+          <w:szCs w:val="24"/>
+        </w:rPr>
+      </w:pPr>
+      <w:r>
+        <w:rPr>
+          <w:rFonts w:ascii="Times New Roman" w:hAnsi="Times New Roman" w:cs="Times New Roman"/>
+          <w:sz w:val="24"/>
+          <w:szCs w:val="24"/>
+        </w:rPr>
+        <w:t>Users verified though app state?</w:t>
+      </w:r>
+    </w:p>
+    <w:p>
+      <w:pPr>
+        <w:pStyle w:val="ListParagraph"/>
+        <w:numPr>
+          <w:ilvl w:val="1"/>
+          <w:numId w:val="1"/>
+        </w:numPr>
+        <w:rPr>
+          <w:rFonts w:ascii="Times New Roman" w:hAnsi="Times New Roman" w:cs="Times New Roman"/>
+          <w:sz w:val="24"/>
+          <w:szCs w:val="24"/>
+        </w:rPr>
+      </w:pPr>
+      <w:r>
+        <w:rPr>
+          <w:rFonts w:ascii="Times New Roman" w:hAnsi="Times New Roman" w:cs="Times New Roman"/>
+          <w:sz w:val="24"/>
+          <w:szCs w:val="24"/>
+        </w:rPr>
+        <w:t>Verify though email</w:t>
+      </w:r>
+    </w:p>
+    <w:p>
+      <w:pPr>
+        <w:pStyle w:val="ListParagraph"/>
+        <w:numPr>
+          <w:ilvl w:val="2"/>
+          <w:numId w:val="1"/>
+        </w:numPr>
+        <w:rPr>
+          <w:rFonts w:ascii="Times New Roman" w:hAnsi="Times New Roman" w:cs="Times New Roman"/>
+          <w:sz w:val="24"/>
+          <w:szCs w:val="24"/>
+        </w:rPr>
+      </w:pPr>
+      <w:r>
+        <w:rPr>
+          <w:rFonts w:ascii="Times New Roman" w:hAnsi="Times New Roman" w:cs="Times New Roman"/>
+          <w:sz w:val="24"/>
+          <w:szCs w:val="24"/>
+        </w:rPr>
+        <w:t xml:space="preserve">Send them </w:t>
+      </w:r>
+      <w:proofErr w:type="spellStart"/>
+      <w:r>
+        <w:rPr>
+          <w:rFonts w:ascii="Times New Roman" w:hAnsi="Times New Roman" w:cs="Times New Roman"/>
+          <w:sz w:val="24"/>
+          <w:szCs w:val="24"/>
+        </w:rPr>
+        <w:t>a</w:t>
+      </w:r>
+      <w:proofErr w:type="spellEnd"/>
+      <w:r>
+        <w:rPr>
+          <w:rFonts w:ascii="Times New Roman" w:hAnsi="Times New Roman" w:cs="Times New Roman"/>
+          <w:sz w:val="24"/>
+          <w:szCs w:val="24"/>
+        </w:rPr>
+        <w:t xml:space="preserve"> email</w:t>
+      </w:r>
+    </w:p>
+    <w:p>
+      <w:pPr>
+        <w:pStyle w:val="ListParagraph"/>
+        <w:numPr>
+          <w:ilvl w:val="0"/>
+          <w:numId w:val="1"/>
+        </w:numPr>
+        <w:rPr>
+          <w:rFonts w:ascii="Times New Roman" w:hAnsi="Times New Roman" w:cs="Times New Roman"/>
+          <w:sz w:val="24"/>
+          <w:szCs w:val="24"/>
+        </w:rPr>
+      </w:pPr>
+      <w:r>
+        <w:rPr>
+          <w:rFonts w:ascii="Times New Roman" w:hAnsi="Times New Roman" w:cs="Times New Roman"/>
+          <w:sz w:val="24"/>
+          <w:szCs w:val="24"/>
+        </w:rPr>
+        <w:t>Do we want users to have a name to their face?</w:t>
+      </w:r>
+    </w:p>
+    <w:p>
+      <w:pPr>
+        <w:pStyle w:val="ListParagraph"/>
+        <w:numPr>
+          <w:ilvl w:val="1"/>
+          <w:numId w:val="1"/>
+        </w:numPr>
+        <w:rPr>
+          <w:rFonts w:ascii="Times New Roman" w:hAnsi="Times New Roman" w:cs="Times New Roman"/>
+          <w:sz w:val="24"/>
+          <w:szCs w:val="24"/>
+        </w:rPr>
+      </w:pPr>
+      <w:r>
+        <w:rPr>
+          <w:rFonts w:ascii="Times New Roman" w:hAnsi="Times New Roman" w:cs="Times New Roman"/>
+          <w:sz w:val="24"/>
+          <w:szCs w:val="24"/>
+        </w:rPr>
+        <w:t>Verifications public?</w:t>
+      </w:r>
+    </w:p>
+    <w:p>
+      <w:pPr>
+        <w:pStyle w:val="ListParagraph"/>
+        <w:numPr>
+          <w:ilvl w:val="0"/>
+          <w:numId w:val="1"/>
+        </w:numPr>
+        <w:rPr>
+          <w:rFonts w:ascii="Times New Roman" w:hAnsi="Times New Roman" w:cs="Times New Roman"/>
+          <w:sz w:val="24"/>
+          <w:szCs w:val="24"/>
+        </w:rPr>
+      </w:pPr>
+      <w:r>
+        <w:rPr>
+          <w:rFonts w:ascii="Times New Roman" w:hAnsi="Times New Roman" w:cs="Times New Roman"/>
+          <w:sz w:val="24"/>
+          <w:szCs w:val="24"/>
+        </w:rPr>
+        <w:t>Ask students to identify where they life</w:t>
+      </w:r>
+    </w:p>
+    <w:p>
+      <w:pPr>
+        <w:pStyle w:val="ListParagraph"/>
+        <w:numPr>
+          <w:ilvl w:val="1"/>
+          <w:numId w:val="1"/>
+        </w:numPr>
+        <w:rPr>
+          <w:rFonts w:ascii="Times New Roman" w:hAnsi="Times New Roman" w:cs="Times New Roman"/>
+          <w:sz w:val="24"/>
+          <w:szCs w:val="24"/>
+        </w:rPr>
+      </w:pPr>
+      <w:r>
+        <w:rPr>
+          <w:rFonts w:ascii="Times New Roman" w:hAnsi="Times New Roman" w:cs="Times New Roman"/>
+          <w:sz w:val="24"/>
+          <w:szCs w:val="24"/>
+        </w:rPr>
+        <w:t>Questionaries associated with apartment complex</w:t>
+      </w:r>
+    </w:p>
+    <w:p>
+      <w:pPr>
+        <w:rPr>
+          <w:rFonts w:ascii="Times New Roman" w:hAnsi="Times New Roman" w:cs="Times New Roman"/>
+          <w:sz w:val="24"/>
+          <w:szCs w:val="24"/>
+        </w:rPr>
+      </w:pPr>
+      <w:r>
+        <w:rPr>
+          <w:rFonts w:ascii="Times New Roman" w:hAnsi="Times New Roman" w:cs="Times New Roman"/>
+          <w:sz w:val="24"/>
+          <w:szCs w:val="24"/>
+        </w:rPr>
+        <w:t>A completed project</w:t>
+      </w:r>
+    </w:p>
+    <w:p>
+      <w:pPr>
+        <w:pStyle w:val="ListParagraph"/>
+        <w:numPr>
+          <w:ilvl w:val="0"/>
+          <w:numId w:val="1"/>
+        </w:numPr>
+        <w:rPr>
+          <w:rFonts w:ascii="Times New Roman" w:hAnsi="Times New Roman" w:cs="Times New Roman"/>
+          <w:sz w:val="24"/>
+          <w:szCs w:val="24"/>
+        </w:rPr>
+      </w:pPr>
+      <w:r>
+        <w:rPr>
+          <w:rFonts w:ascii="Times New Roman" w:hAnsi="Times New Roman" w:cs="Times New Roman"/>
+          <w:sz w:val="24"/>
+          <w:szCs w:val="24"/>
+        </w:rPr>
+        <w:t>Database piece to store reviews</w:t>
+      </w:r>
+    </w:p>
+    <w:p>
+      <w:pPr>
+        <w:pStyle w:val="ListParagraph"/>
+        <w:numPr>
+          <w:ilvl w:val="0"/>
+          <w:numId w:val="1"/>
+        </w:numPr>
+        <w:rPr>
+          <w:rFonts w:ascii="Times New Roman" w:hAnsi="Times New Roman" w:cs="Times New Roman"/>
+          <w:sz w:val="24"/>
+          <w:szCs w:val="24"/>
+        </w:rPr>
+      </w:pPr>
+      <w:r>
+        <w:rPr>
+          <w:rFonts w:ascii="Times New Roman" w:hAnsi="Times New Roman" w:cs="Times New Roman"/>
+          <w:sz w:val="24"/>
+          <w:szCs w:val="24"/>
+        </w:rPr>
+        <w:t>Remove distinction between agencies and location</w:t>
+      </w:r>
+    </w:p>
+    <w:p>
+      <w:pPr>
+        <w:pStyle w:val="ListParagraph"/>
+        <w:numPr>
+          <w:ilvl w:val="1"/>
+          <w:numId w:val="1"/>
+        </w:numPr>
+        <w:rPr>
+          <w:rFonts w:ascii="Times New Roman" w:hAnsi="Times New Roman" w:cs="Times New Roman"/>
+          <w:sz w:val="24"/>
+          <w:szCs w:val="24"/>
+        </w:rPr>
+      </w:pPr>
+      <w:r>
+        <w:rPr>
+          <w:rFonts w:ascii="Times New Roman" w:hAnsi="Times New Roman" w:cs="Times New Roman"/>
+          <w:sz w:val="24"/>
+          <w:szCs w:val="24"/>
+        </w:rPr>
+        <w:t>Enough flexibility with the location</w:t>
+      </w:r>
+    </w:p>
+    <w:p>
+      <w:pPr>
+        <w:pStyle w:val="ListParagraph"/>
+        <w:numPr>
+          <w:ilvl w:val="0"/>
+          <w:numId w:val="1"/>
+        </w:numPr>
+        <w:rPr>
+          <w:rFonts w:ascii="Times New Roman" w:hAnsi="Times New Roman" w:cs="Times New Roman"/>
+          <w:sz w:val="24"/>
+          <w:szCs w:val="24"/>
+        </w:rPr>
+      </w:pPr>
+      <w:r>
+        <w:rPr>
+          <w:rFonts w:ascii="Times New Roman" w:hAnsi="Times New Roman" w:cs="Times New Roman"/>
+          <w:sz w:val="24"/>
+          <w:szCs w:val="24"/>
+        </w:rPr>
+        <w:t>Database for location/agencies</w:t>
+      </w:r>
+    </w:p>
+    <w:p>
+      <w:pPr>
+        <w:pStyle w:val="ListParagraph"/>
+        <w:numPr>
+          <w:ilvl w:val="1"/>
+          <w:numId w:val="1"/>
+        </w:numPr>
+        <w:rPr>
+          <w:rFonts w:ascii="Times New Roman" w:hAnsi="Times New Roman" w:cs="Times New Roman"/>
+          <w:sz w:val="24"/>
+          <w:szCs w:val="24"/>
+        </w:rPr>
+      </w:pPr>
+      <w:r>
+        <w:rPr>
+          <w:rFonts w:ascii="Times New Roman" w:hAnsi="Times New Roman" w:cs="Times New Roman"/>
+          <w:sz w:val="24"/>
+          <w:szCs w:val="24"/>
+        </w:rPr>
+        <w:t>Possibly anonymous by reviewing the agency and not the location if</w:t>
+      </w:r>
+    </w:p>
+    <w:p>
+      <w:pPr>
+        <w:pStyle w:val="ListParagraph"/>
+        <w:numPr>
+          <w:ilvl w:val="2"/>
+          <w:numId w:val="1"/>
+        </w:numPr>
+        <w:rPr>
+          <w:rFonts w:ascii="Times New Roman" w:hAnsi="Times New Roman" w:cs="Times New Roman"/>
+          <w:sz w:val="24"/>
+          <w:szCs w:val="24"/>
+        </w:rPr>
+      </w:pPr>
+      <w:r>
+        <w:rPr>
+          <w:rFonts w:ascii="Times New Roman" w:hAnsi="Times New Roman" w:cs="Times New Roman"/>
+          <w:sz w:val="24"/>
+          <w:szCs w:val="24"/>
+        </w:rPr>
+        <w:t xml:space="preserve">Have site manage reviews between location and agencies </w:t>
+      </w:r>
+    </w:p>
+    <w:p>
+      <w:pPr>
+        <w:pStyle w:val="ListParagraph"/>
+        <w:numPr>
+          <w:ilvl w:val="2"/>
+          <w:numId w:val="1"/>
+        </w:numPr>
+        <w:rPr>
+          <w:rFonts w:ascii="Times New Roman" w:hAnsi="Times New Roman" w:cs="Times New Roman"/>
+          <w:sz w:val="24"/>
+          <w:szCs w:val="24"/>
+        </w:rPr>
+      </w:pPr>
+      <w:r>
+        <w:rPr>
+          <w:rFonts w:ascii="Times New Roman" w:hAnsi="Times New Roman" w:cs="Times New Roman"/>
+          <w:sz w:val="24"/>
+          <w:szCs w:val="24"/>
+        </w:rPr>
+        <w:t>If someone leaves reviews for a place that does not have a lot of reviews yet.</w:t>
+      </w:r>
+    </w:p>
+    <w:p>
+      <w:pPr>
+        <w:pStyle w:val="ListParagraph"/>
+        <w:numPr>
+          <w:ilvl w:val="2"/>
+          <w:numId w:val="1"/>
+        </w:numPr>
+        <w:rPr>
+          <w:rFonts w:ascii="Times New Roman" w:hAnsi="Times New Roman" w:cs="Times New Roman"/>
+          <w:sz w:val="24"/>
+          <w:szCs w:val="24"/>
+        </w:rPr>
+      </w:pPr>
+      <w:r>
+        <w:rPr>
+          <w:rFonts w:ascii="Times New Roman" w:hAnsi="Times New Roman" w:cs="Times New Roman"/>
+          <w:sz w:val="24"/>
+          <w:szCs w:val="24"/>
+        </w:rPr>
+        <w:t xml:space="preserve">Don’t share agency reviews until they get a certain amount </w:t>
+      </w:r>
     </w:p>
     <w:p>
       <w:pPr>
@@ -56,7 +662,7 @@
       </w:pPr>
     </w:p>
     <w:sectPr>
-      <w:headerReference w:type="default" r:id="rId6"/>
+      <w:headerReference w:type="default" r:id="rId7"/>
       <w:pgSz w:w="12240" w:h="15840"/>
       <w:pgMar w:top="1440" w:right="1440" w:bottom="1440" w:left="1440" w:header="720" w:footer="720" w:gutter="0"/>
       <w:cols w:space="720"/>
@@ -149,6 +755,126 @@
     </w:r>
   </w:p>
 </w:hdr>
+</file>
+
+<file path=word/numbering.xml><?xml version="1.0" encoding="utf-8"?>
+<w:numbering xmlns:wpc="http://schemas.microsoft.com/office/word/2010/wordprocessingCanvas" xmlns:cx="http://schemas.microsoft.com/office/drawing/2014/chartex" xmlns:cx1="http://schemas.microsoft.com/office/drawing/2015/9/8/chartex" xmlns:cx2="http://schemas.microsoft.com/office/drawing/2015/10/21/chartex" xmlns:cx3="http://schemas.microsoft.com/office/drawing/2016/5/9/chartex" xmlns:cx4="http://schemas.microsoft.com/office/drawing/2016/5/10/chartex" xmlns:cx5="http://schemas.microsoft.com/office/drawing/2016/5/11/chartex" xmlns:cx6="http://schemas.microsoft.com/office/drawing/2016/5/12/chartex" xmlns:cx7="http://schemas.microsoft.com/office/drawing/2016/5/13/chartex" xmlns:cx8="http://schemas.microsoft.com/office/drawing/2016/5/14/chartex" xmlns:mc="http://schemas.openxmlformats.org/markup-compatibility/2006" xmlns:aink="http://schemas.microsoft.com/office/drawing/2016/ink" xmlns:am3d="http://schemas.microsoft.com/office/drawing/2017/model3d" xmlns:o="urn:schemas-microsoft-com:office:office" xmlns:r="http://schemas.openxmlformats.org/officeDocument/2006/relationships" xmlns:m="http://schemas.openxmlformats.org/officeDocument/2006/math" xmlns:v="urn:schemas-microsoft-com:vml" xmlns:wp14="http://schemas.microsoft.com/office/word/2010/wordprocessingDrawing" xmlns:wp="http://schemas.openxmlformats.org/drawingml/2006/wordprocessingDrawing" xmlns:w10="urn:schemas-microsoft-com:office:word" xmlns:w="http://schemas.openxmlformats.org/wordprocessingml/2006/main" xmlns:w14="http://schemas.microsoft.com/office/word/2010/wordml" xmlns:w15="http://schemas.microsoft.com/office/word/2012/wordml" xmlns:w16cex="http://schemas.microsoft.com/office/word/2018/wordml/cex" xmlns:w16cid="http://schemas.microsoft.com/office/word/2016/wordml/cid" xmlns:w16="http://schemas.microsoft.com/office/word/2018/wordml" xmlns:w16sdtdh="http://schemas.microsoft.com/office/word/2020/wordml/sdtdatahash" xmlns:w16se="http://schemas.microsoft.com/office/word/2015/wordml/symex" xmlns:wpg="http://schemas.microsoft.com/office/word/2010/wordprocessingGroup" xmlns:wpi="http://schemas.microsoft.com/office/word/2010/wordprocessingInk" xmlns:wne="http://schemas.microsoft.com/office/word/2006/wordml" xmlns:wps="http://schemas.microsoft.com/office/word/2010/wordprocessingShape" mc:Ignorable="w14 w15 w16se w16cid w16 w16cex w16sdtdh wp14">
+  <w:abstractNum w:abstractNumId="0" w15:restartNumberingAfterBreak="0">
+    <w:nsid w:val="2DBF3507"/>
+    <w:multiLevelType w:val="hybridMultilevel"/>
+    <w:tmpl w:val="297268BA"/>
+    <w:lvl w:ilvl="0" w:tplc="1BDE64DE">
+      <w:numFmt w:val="bullet"/>
+      <w:lvlText w:val="-"/>
+      <w:lvlJc w:val="left"/>
+      <w:pPr>
+        <w:ind w:left="720" w:hanging="360"/>
+      </w:pPr>
+      <w:rPr>
+        <w:rFonts w:ascii="Times New Roman" w:eastAsiaTheme="minorHAnsi" w:hAnsi="Times New Roman" w:cs="Times New Roman" w:hint="default"/>
+      </w:rPr>
+    </w:lvl>
+    <w:lvl w:ilvl="1" w:tplc="04090003">
+      <w:start w:val="1"/>
+      <w:numFmt w:val="bullet"/>
+      <w:lvlText w:val="o"/>
+      <w:lvlJc w:val="left"/>
+      <w:pPr>
+        <w:ind w:left="1440" w:hanging="360"/>
+      </w:pPr>
+      <w:rPr>
+        <w:rFonts w:ascii="Courier New" w:hAnsi="Courier New" w:cs="Courier New" w:hint="default"/>
+      </w:rPr>
+    </w:lvl>
+    <w:lvl w:ilvl="2" w:tplc="04090005">
+      <w:start w:val="1"/>
+      <w:numFmt w:val="bullet"/>
+      <w:lvlText w:val=""/>
+      <w:lvlJc w:val="left"/>
+      <w:pPr>
+        <w:ind w:left="2160" w:hanging="360"/>
+      </w:pPr>
+      <w:rPr>
+        <w:rFonts w:ascii="Wingdings" w:hAnsi="Wingdings" w:hint="default"/>
+      </w:rPr>
+    </w:lvl>
+    <w:lvl w:ilvl="3" w:tplc="04090001" w:tentative="1">
+      <w:start w:val="1"/>
+      <w:numFmt w:val="bullet"/>
+      <w:lvlText w:val=""/>
+      <w:lvlJc w:val="left"/>
+      <w:pPr>
+        <w:ind w:left="2880" w:hanging="360"/>
+      </w:pPr>
+      <w:rPr>
+        <w:rFonts w:ascii="Symbol" w:hAnsi="Symbol" w:hint="default"/>
+      </w:rPr>
+    </w:lvl>
+    <w:lvl w:ilvl="4" w:tplc="04090003" w:tentative="1">
+      <w:start w:val="1"/>
+      <w:numFmt w:val="bullet"/>
+      <w:lvlText w:val="o"/>
+      <w:lvlJc w:val="left"/>
+      <w:pPr>
+        <w:ind w:left="3600" w:hanging="360"/>
+      </w:pPr>
+      <w:rPr>
+        <w:rFonts w:ascii="Courier New" w:hAnsi="Courier New" w:cs="Courier New" w:hint="default"/>
+      </w:rPr>
+    </w:lvl>
+    <w:lvl w:ilvl="5" w:tplc="04090005" w:tentative="1">
+      <w:start w:val="1"/>
+      <w:numFmt w:val="bullet"/>
+      <w:lvlText w:val=""/>
+      <w:lvlJc w:val="left"/>
+      <w:pPr>
+        <w:ind w:left="4320" w:hanging="360"/>
+      </w:pPr>
+      <w:rPr>
+        <w:rFonts w:ascii="Wingdings" w:hAnsi="Wingdings" w:hint="default"/>
+      </w:rPr>
+    </w:lvl>
+    <w:lvl w:ilvl="6" w:tplc="04090001" w:tentative="1">
+      <w:start w:val="1"/>
+      <w:numFmt w:val="bullet"/>
+      <w:lvlText w:val=""/>
+      <w:lvlJc w:val="left"/>
+      <w:pPr>
+        <w:ind w:left="5040" w:hanging="360"/>
+      </w:pPr>
+      <w:rPr>
+        <w:rFonts w:ascii="Symbol" w:hAnsi="Symbol" w:hint="default"/>
+      </w:rPr>
+    </w:lvl>
+    <w:lvl w:ilvl="7" w:tplc="04090003" w:tentative="1">
+      <w:start w:val="1"/>
+      <w:numFmt w:val="bullet"/>
+      <w:lvlText w:val="o"/>
+      <w:lvlJc w:val="left"/>
+      <w:pPr>
+        <w:ind w:left="5760" w:hanging="360"/>
+      </w:pPr>
+      <w:rPr>
+        <w:rFonts w:ascii="Courier New" w:hAnsi="Courier New" w:cs="Courier New" w:hint="default"/>
+      </w:rPr>
+    </w:lvl>
+    <w:lvl w:ilvl="8" w:tplc="04090005" w:tentative="1">
+      <w:start w:val="1"/>
+      <w:numFmt w:val="bullet"/>
+      <w:lvlText w:val=""/>
+      <w:lvlJc w:val="left"/>
+      <w:pPr>
+        <w:ind w:left="6480" w:hanging="360"/>
+      </w:pPr>
+      <w:rPr>
+        <w:rFonts w:ascii="Wingdings" w:hAnsi="Wingdings" w:hint="default"/>
+      </w:rPr>
+    </w:lvl>
+  </w:abstractNum>
+  <w:num w:numId="1">
+    <w:abstractNumId w:val="0"/>
+  </w:num>
+</w:numbering>
 </file>
 
 <file path=word/styles.xml><?xml version="1.0" encoding="utf-8"?>
@@ -274,6 +1000,7 @@
     <w:lsdException w:name="HTML Sample" w:semiHidden="1" w:unhideWhenUsed="1"/>
     <w:lsdException w:name="HTML Typewriter" w:semiHidden="1" w:unhideWhenUsed="1"/>
     <w:lsdException w:name="HTML Variable" w:semiHidden="1" w:unhideWhenUsed="1"/>
+    <w:lsdException w:name="Normal Table" w:semiHidden="1" w:unhideWhenUsed="1"/>
     <w:lsdException w:name="annotation subject" w:semiHidden="1" w:unhideWhenUsed="1"/>
     <w:lsdException w:name="No List" w:semiHidden="1" w:unhideWhenUsed="1"/>
     <w:lsdException w:name="Outline List 1" w:semiHidden="1" w:unhideWhenUsed="1"/>
@@ -320,8 +1047,10 @@
     <w:lsdException w:name="Table Subtle 2" w:semiHidden="1" w:unhideWhenUsed="1"/>
     <w:lsdException w:name="Table Web 1" w:semiHidden="1" w:unhideWhenUsed="1"/>
     <w:lsdException w:name="Table Web 2" w:semiHidden="1" w:unhideWhenUsed="1"/>
+    <w:lsdException w:name="Table Web 3" w:semiHidden="1" w:unhideWhenUsed="1"/>
     <w:lsdException w:name="Balloon Text" w:semiHidden="1" w:unhideWhenUsed="1"/>
     <w:lsdException w:name="Table Grid" w:uiPriority="39"/>
+    <w:lsdException w:name="Table Theme" w:semiHidden="1" w:unhideWhenUsed="1"/>
     <w:lsdException w:name="Placeholder Text" w:semiHidden="1"/>
     <w:lsdException w:name="No Spacing" w:uiPriority="1" w:qFormat="1"/>
     <w:lsdException w:name="Light Shading" w:uiPriority="60"/>
@@ -617,6 +1346,17 @@
     <w:link w:val="Footer"/>
     <w:uiPriority w:val="99"/>
     <w:rsid w:val="00E07339"/>
+  </w:style>
+  <w:style w:type="paragraph" w:styleId="ListParagraph">
+    <w:name w:val="List Paragraph"/>
+    <w:basedOn w:val="Normal"/>
+    <w:uiPriority w:val="34"/>
+    <w:qFormat/>
+    <w:rsid w:val="0003464D"/>
+    <w:pPr>
+      <w:ind w:left="720"/>
+      <w:contextualSpacing/>
+    </w:pPr>
   </w:style>
 </w:styles>
 </file>

</xml_diff>